<commit_message>
New class "cCurPosition" to track position while generating a puzzle solution.
New methods "checkIncrementCurPostionObject" and
"checkDecrementCurPositionObjed" in cCheckPuzzle class to visually inspect
and verify that cCurPosition works as advertised :)

Program.cs calls these checks.

Started to rough in cPuzzleBuilder, but it isn't actually doing anything
yet.  (I created cCurPosition to simplify its job.)
</commit_message>
<xml_diff>
--- a/2dPuzzleGenerator/DOCS/Sudo 2dPuzzleGenerator Objective.docx
+++ b/2dPuzzleGenerator/DOCS/Sudo 2dPuzzleGenerator Objective.docx
@@ -9,12 +9,164 @@
     </w:p>
     <w:p>
       <w:r>
-        <w:t>Build a 9x9 array of values 1-9 which satisfy the rules of the Sudoku game.</w:t>
+        <w:t>Build a 9x9 array of values 1-9 which satis</w:t>
+      </w:r>
+      <w:r>
+        <w:t>fy the rules of the Sudoku game.</w:t>
       </w:r>
     </w:p>
     <w:p/>
+    <w:p>
+      <w:r>
+        <w:t>SudoCode:</w:t>
+      </w:r>
+    </w:p>
+    <w:p>
+      <w:pPr>
+        <w:pStyle w:val="ListParagraph"/>
+        <w:numPr>
+          <w:ilvl w:val="0"/>
+          <w:numId w:val="3"/>
+        </w:numPr>
+      </w:pPr>
+      <w:r>
+        <w:t>For Each Square</w:t>
+      </w:r>
+    </w:p>
+    <w:p>
+      <w:pPr>
+        <w:pStyle w:val="ListParagraph"/>
+        <w:numPr>
+          <w:ilvl w:val="1"/>
+          <w:numId w:val="3"/>
+        </w:numPr>
+      </w:pPr>
+      <w:r>
+        <w:t>Give It a Value</w:t>
+      </w:r>
+    </w:p>
+    <w:p>
+      <w:pPr>
+        <w:pStyle w:val="ListParagraph"/>
+        <w:numPr>
+          <w:ilvl w:val="2"/>
+          <w:numId w:val="3"/>
+        </w:numPr>
+      </w:pPr>
+      <w:r>
+        <w:t>If it’s valid</w:t>
+      </w:r>
+      <w:r>
+        <w:t xml:space="preserve">, </w:t>
+      </w:r>
+    </w:p>
+    <w:p>
+      <w:pPr>
+        <w:pStyle w:val="ListParagraph"/>
+        <w:numPr>
+          <w:ilvl w:val="3"/>
+          <w:numId w:val="3"/>
+        </w:numPr>
+      </w:pPr>
+      <w:r>
+        <w:t>Move To Next Square</w:t>
+      </w:r>
+    </w:p>
+    <w:p>
+      <w:pPr>
+        <w:pStyle w:val="ListParagraph"/>
+        <w:numPr>
+          <w:ilvl w:val="3"/>
+          <w:numId w:val="3"/>
+        </w:numPr>
+      </w:pPr>
+      <w:r>
+        <w:t xml:space="preserve">Repeat </w:t>
+      </w:r>
+      <w:r>
+        <w:rPr>
+          <w:b/>
+        </w:rPr>
+        <w:t>1)</w:t>
+      </w:r>
+    </w:p>
+    <w:p>
+      <w:pPr>
+        <w:pStyle w:val="ListParagraph"/>
+        <w:numPr>
+          <w:ilvl w:val="2"/>
+          <w:numId w:val="3"/>
+        </w:numPr>
+        <w:rPr>
+          <w:b/>
+        </w:rPr>
+      </w:pPr>
+      <w:r>
+        <w:rPr>
+          <w:b/>
+        </w:rPr>
+        <w:t xml:space="preserve">Else </w:t>
+      </w:r>
+    </w:p>
+    <w:p>
+      <w:pPr>
+        <w:pStyle w:val="ListParagraph"/>
+        <w:numPr>
+          <w:ilvl w:val="3"/>
+          <w:numId w:val="3"/>
+        </w:numPr>
+      </w:pPr>
+      <w:r>
+        <w:t>If there at least one more value(s) available</w:t>
+      </w:r>
+    </w:p>
+    <w:p>
+      <w:pPr>
+        <w:pStyle w:val="ListParagraph"/>
+        <w:numPr>
+          <w:ilvl w:val="4"/>
+          <w:numId w:val="3"/>
+        </w:numPr>
+      </w:pPr>
+      <w:r>
+        <w:t xml:space="preserve">Give it a new Value, repeat </w:t>
+      </w:r>
+      <w:r>
+        <w:rPr>
+          <w:b/>
+        </w:rPr>
+        <w:t>a)</w:t>
+      </w:r>
+    </w:p>
+    <w:p>
+      <w:pPr>
+        <w:pStyle w:val="ListParagraph"/>
+        <w:numPr>
+          <w:ilvl w:val="3"/>
+          <w:numId w:val="3"/>
+        </w:numPr>
+      </w:pPr>
+      <w:r>
+        <w:rPr>
+          <w:b/>
+        </w:rPr>
+        <w:t>Else</w:t>
+      </w:r>
+    </w:p>
+    <w:p>
+      <w:pPr>
+        <w:pStyle w:val="ListParagraph"/>
+        <w:numPr>
+          <w:ilvl w:val="4"/>
+          <w:numId w:val="3"/>
+        </w:numPr>
+      </w:pPr>
+      <w:r>
+        <w:t>Retreat to Square just before current square, and repeat process with a new value for this preceeding square, hoping that a successful change will allow a value to be found for the current square.</w:t>
+      </w:r>
+    </w:p>
     <w:sectPr>
-      <w:headerReference w:type="default" r:id="rId7"/>
+      <w:headerReference w:type="default" r:id="rId8"/>
       <w:pgSz w:w="12240" w:h="15840"/>
       <w:pgMar w:top="1440" w:right="1440" w:bottom="1440" w:left="1440" w:header="720" w:footer="720" w:gutter="0"/>
       <w:cols w:space="720"/>
@@ -217,6 +369,305 @@
     </w:pPr>
   </w:p>
 </w:hdr>
+</file>
+
+<file path=word/numbering.xml><?xml version="1.0" encoding="utf-8"?>
+<w:numbering xmlns:ve="http://schemas.openxmlformats.org/markup-compatibility/2006" xmlns:o="urn:schemas-microsoft-com:office:office" xmlns:r="http://schemas.openxmlformats.org/officeDocument/2006/relationships" xmlns:m="http://schemas.openxmlformats.org/officeDocument/2006/math" xmlns:v="urn:schemas-microsoft-com:vml" xmlns:wp="http://schemas.openxmlformats.org/drawingml/2006/wordprocessingDrawing" xmlns:w10="urn:schemas-microsoft-com:office:word" xmlns:w="http://schemas.openxmlformats.org/wordprocessingml/2006/main" xmlns:wne="http://schemas.microsoft.com/office/word/2006/wordml">
+  <w:abstractNum w:abstractNumId="0">
+    <w:nsid w:val="07050CAD"/>
+    <w:multiLevelType w:val="multilevel"/>
+    <w:tmpl w:val="04090021"/>
+    <w:lvl w:ilvl="0">
+      <w:start w:val="1"/>
+      <w:numFmt w:val="bullet"/>
+      <w:lvlText w:val=""/>
+      <w:lvlJc w:val="left"/>
+      <w:pPr>
+        <w:ind w:left="360" w:hanging="360"/>
+      </w:pPr>
+      <w:rPr>
+        <w:rFonts w:ascii="Wingdings" w:hAnsi="Wingdings" w:hint="default"/>
+      </w:rPr>
+    </w:lvl>
+    <w:lvl w:ilvl="1">
+      <w:start w:val="1"/>
+      <w:numFmt w:val="bullet"/>
+      <w:lvlText w:val=""/>
+      <w:lvlJc w:val="left"/>
+      <w:pPr>
+        <w:ind w:left="720" w:hanging="360"/>
+      </w:pPr>
+      <w:rPr>
+        <w:rFonts w:ascii="Wingdings" w:hAnsi="Wingdings" w:hint="default"/>
+      </w:rPr>
+    </w:lvl>
+    <w:lvl w:ilvl="2">
+      <w:start w:val="1"/>
+      <w:numFmt w:val="bullet"/>
+      <w:lvlText w:val=""/>
+      <w:lvlJc w:val="left"/>
+      <w:pPr>
+        <w:ind w:left="1080" w:hanging="360"/>
+      </w:pPr>
+      <w:rPr>
+        <w:rFonts w:ascii="Wingdings" w:hAnsi="Wingdings" w:hint="default"/>
+      </w:rPr>
+    </w:lvl>
+    <w:lvl w:ilvl="3">
+      <w:start w:val="1"/>
+      <w:numFmt w:val="bullet"/>
+      <w:lvlText w:val=""/>
+      <w:lvlJc w:val="left"/>
+      <w:pPr>
+        <w:ind w:left="1440" w:hanging="360"/>
+      </w:pPr>
+      <w:rPr>
+        <w:rFonts w:ascii="Symbol" w:hAnsi="Symbol" w:hint="default"/>
+      </w:rPr>
+    </w:lvl>
+    <w:lvl w:ilvl="4">
+      <w:start w:val="1"/>
+      <w:numFmt w:val="bullet"/>
+      <w:lvlText w:val=""/>
+      <w:lvlJc w:val="left"/>
+      <w:pPr>
+        <w:ind w:left="1800" w:hanging="360"/>
+      </w:pPr>
+      <w:rPr>
+        <w:rFonts w:ascii="Symbol" w:hAnsi="Symbol" w:hint="default"/>
+      </w:rPr>
+    </w:lvl>
+    <w:lvl w:ilvl="5">
+      <w:start w:val="1"/>
+      <w:numFmt w:val="bullet"/>
+      <w:lvlText w:val=""/>
+      <w:lvlJc w:val="left"/>
+      <w:pPr>
+        <w:ind w:left="2160" w:hanging="360"/>
+      </w:pPr>
+      <w:rPr>
+        <w:rFonts w:ascii="Wingdings" w:hAnsi="Wingdings" w:hint="default"/>
+      </w:rPr>
+    </w:lvl>
+    <w:lvl w:ilvl="6">
+      <w:start w:val="1"/>
+      <w:numFmt w:val="bullet"/>
+      <w:lvlText w:val=""/>
+      <w:lvlJc w:val="left"/>
+      <w:pPr>
+        <w:ind w:left="2520" w:hanging="360"/>
+      </w:pPr>
+      <w:rPr>
+        <w:rFonts w:ascii="Wingdings" w:hAnsi="Wingdings" w:hint="default"/>
+      </w:rPr>
+    </w:lvl>
+    <w:lvl w:ilvl="7">
+      <w:start w:val="1"/>
+      <w:numFmt w:val="bullet"/>
+      <w:lvlText w:val=""/>
+      <w:lvlJc w:val="left"/>
+      <w:pPr>
+        <w:ind w:left="2880" w:hanging="360"/>
+      </w:pPr>
+      <w:rPr>
+        <w:rFonts w:ascii="Symbol" w:hAnsi="Symbol" w:hint="default"/>
+      </w:rPr>
+    </w:lvl>
+    <w:lvl w:ilvl="8">
+      <w:start w:val="1"/>
+      <w:numFmt w:val="bullet"/>
+      <w:lvlText w:val=""/>
+      <w:lvlJc w:val="left"/>
+      <w:pPr>
+        <w:ind w:left="3240" w:hanging="360"/>
+      </w:pPr>
+      <w:rPr>
+        <w:rFonts w:ascii="Symbol" w:hAnsi="Symbol" w:hint="default"/>
+      </w:rPr>
+    </w:lvl>
+  </w:abstractNum>
+  <w:abstractNum w:abstractNumId="1">
+    <w:nsid w:val="48104862"/>
+    <w:multiLevelType w:val="multilevel"/>
+    <w:tmpl w:val="0409001D"/>
+    <w:lvl w:ilvl="0">
+      <w:start w:val="1"/>
+      <w:numFmt w:val="decimal"/>
+      <w:lvlText w:val="%1)"/>
+      <w:lvlJc w:val="left"/>
+      <w:pPr>
+        <w:ind w:left="360" w:hanging="360"/>
+      </w:pPr>
+    </w:lvl>
+    <w:lvl w:ilvl="1">
+      <w:start w:val="1"/>
+      <w:numFmt w:val="lowerLetter"/>
+      <w:lvlText w:val="%2)"/>
+      <w:lvlJc w:val="left"/>
+      <w:pPr>
+        <w:ind w:left="720" w:hanging="360"/>
+      </w:pPr>
+    </w:lvl>
+    <w:lvl w:ilvl="2">
+      <w:start w:val="1"/>
+      <w:numFmt w:val="lowerRoman"/>
+      <w:lvlText w:val="%3)"/>
+      <w:lvlJc w:val="left"/>
+      <w:pPr>
+        <w:ind w:left="1080" w:hanging="360"/>
+      </w:pPr>
+    </w:lvl>
+    <w:lvl w:ilvl="3">
+      <w:start w:val="1"/>
+      <w:numFmt w:val="decimal"/>
+      <w:lvlText w:val="(%4)"/>
+      <w:lvlJc w:val="left"/>
+      <w:pPr>
+        <w:ind w:left="1440" w:hanging="360"/>
+      </w:pPr>
+    </w:lvl>
+    <w:lvl w:ilvl="4">
+      <w:start w:val="1"/>
+      <w:numFmt w:val="lowerLetter"/>
+      <w:lvlText w:val="(%5)"/>
+      <w:lvlJc w:val="left"/>
+      <w:pPr>
+        <w:ind w:left="1800" w:hanging="360"/>
+      </w:pPr>
+    </w:lvl>
+    <w:lvl w:ilvl="5">
+      <w:start w:val="1"/>
+      <w:numFmt w:val="lowerRoman"/>
+      <w:lvlText w:val="(%6)"/>
+      <w:lvlJc w:val="left"/>
+      <w:pPr>
+        <w:ind w:left="2160" w:hanging="360"/>
+      </w:pPr>
+    </w:lvl>
+    <w:lvl w:ilvl="6">
+      <w:start w:val="1"/>
+      <w:numFmt w:val="decimal"/>
+      <w:lvlText w:val="%7."/>
+      <w:lvlJc w:val="left"/>
+      <w:pPr>
+        <w:ind w:left="2520" w:hanging="360"/>
+      </w:pPr>
+    </w:lvl>
+    <w:lvl w:ilvl="7">
+      <w:start w:val="1"/>
+      <w:numFmt w:val="lowerLetter"/>
+      <w:lvlText w:val="%8."/>
+      <w:lvlJc w:val="left"/>
+      <w:pPr>
+        <w:ind w:left="2880" w:hanging="360"/>
+      </w:pPr>
+    </w:lvl>
+    <w:lvl w:ilvl="8">
+      <w:start w:val="1"/>
+      <w:numFmt w:val="lowerRoman"/>
+      <w:lvlText w:val="%9."/>
+      <w:lvlJc w:val="left"/>
+      <w:pPr>
+        <w:ind w:left="3240" w:hanging="360"/>
+      </w:pPr>
+    </w:lvl>
+  </w:abstractNum>
+  <w:abstractNum w:abstractNumId="2">
+    <w:nsid w:val="68CF11DC"/>
+    <w:multiLevelType w:val="multilevel"/>
+    <w:tmpl w:val="0409001F"/>
+    <w:lvl w:ilvl="0">
+      <w:start w:val="1"/>
+      <w:numFmt w:val="decimal"/>
+      <w:lvlText w:val="%1."/>
+      <w:lvlJc w:val="left"/>
+      <w:pPr>
+        <w:ind w:left="360" w:hanging="360"/>
+      </w:pPr>
+    </w:lvl>
+    <w:lvl w:ilvl="1">
+      <w:start w:val="1"/>
+      <w:numFmt w:val="decimal"/>
+      <w:lvlText w:val="%1.%2."/>
+      <w:lvlJc w:val="left"/>
+      <w:pPr>
+        <w:ind w:left="792" w:hanging="432"/>
+      </w:pPr>
+    </w:lvl>
+    <w:lvl w:ilvl="2">
+      <w:start w:val="1"/>
+      <w:numFmt w:val="decimal"/>
+      <w:lvlText w:val="%1.%2.%3."/>
+      <w:lvlJc w:val="left"/>
+      <w:pPr>
+        <w:ind w:left="1224" w:hanging="504"/>
+      </w:pPr>
+    </w:lvl>
+    <w:lvl w:ilvl="3">
+      <w:start w:val="1"/>
+      <w:numFmt w:val="decimal"/>
+      <w:lvlText w:val="%1.%2.%3.%4."/>
+      <w:lvlJc w:val="left"/>
+      <w:pPr>
+        <w:ind w:left="1728" w:hanging="648"/>
+      </w:pPr>
+    </w:lvl>
+    <w:lvl w:ilvl="4">
+      <w:start w:val="1"/>
+      <w:numFmt w:val="decimal"/>
+      <w:lvlText w:val="%1.%2.%3.%4.%5."/>
+      <w:lvlJc w:val="left"/>
+      <w:pPr>
+        <w:ind w:left="2232" w:hanging="792"/>
+      </w:pPr>
+    </w:lvl>
+    <w:lvl w:ilvl="5">
+      <w:start w:val="1"/>
+      <w:numFmt w:val="decimal"/>
+      <w:lvlText w:val="%1.%2.%3.%4.%5.%6."/>
+      <w:lvlJc w:val="left"/>
+      <w:pPr>
+        <w:ind w:left="2736" w:hanging="936"/>
+      </w:pPr>
+    </w:lvl>
+    <w:lvl w:ilvl="6">
+      <w:start w:val="1"/>
+      <w:numFmt w:val="decimal"/>
+      <w:lvlText w:val="%1.%2.%3.%4.%5.%6.%7."/>
+      <w:lvlJc w:val="left"/>
+      <w:pPr>
+        <w:ind w:left="3240" w:hanging="1080"/>
+      </w:pPr>
+    </w:lvl>
+    <w:lvl w:ilvl="7">
+      <w:start w:val="1"/>
+      <w:numFmt w:val="decimal"/>
+      <w:lvlText w:val="%1.%2.%3.%4.%5.%6.%7.%8."/>
+      <w:lvlJc w:val="left"/>
+      <w:pPr>
+        <w:ind w:left="3744" w:hanging="1224"/>
+      </w:pPr>
+    </w:lvl>
+    <w:lvl w:ilvl="8">
+      <w:start w:val="1"/>
+      <w:numFmt w:val="decimal"/>
+      <w:lvlText w:val="%1.%2.%3.%4.%5.%6.%7.%8.%9."/>
+      <w:lvlJc w:val="left"/>
+      <w:pPr>
+        <w:ind w:left="4320" w:hanging="1440"/>
+      </w:pPr>
+    </w:lvl>
+  </w:abstractNum>
+  <w:num w:numId="1">
+    <w:abstractNumId w:val="0"/>
+  </w:num>
+  <w:num w:numId="2">
+    <w:abstractNumId w:val="2"/>
+  </w:num>
+  <w:num w:numId="3">
+    <w:abstractNumId w:val="1"/>
+  </w:num>
+</w:numbering>
 </file>
 
 <file path=word/styles.xml><?xml version="1.0" encoding="utf-8"?>
@@ -484,6 +935,17 @@
       <w:szCs w:val="16"/>
     </w:rPr>
   </w:style>
+  <w:style w:type="paragraph" w:styleId="ListParagraph">
+    <w:name w:val="List Paragraph"/>
+    <w:basedOn w:val="Normal"/>
+    <w:uiPriority w:val="34"/>
+    <w:qFormat/>
+    <w:rsid w:val="005910C1"/>
+    <w:pPr>
+      <w:ind w:left="720"/>
+      <w:contextualSpacing/>
+    </w:pPr>
+  </w:style>
 </w:styles>
 </file>
 
@@ -558,12 +1020,12 @@
 
 <file path=word/glossary/fontTable.xml><?xml version="1.0" encoding="utf-8"?>
 <w:fonts xmlns:r="http://schemas.openxmlformats.org/officeDocument/2006/relationships" xmlns:w="http://schemas.openxmlformats.org/wordprocessingml/2006/main">
-  <w:font w:name="Calibri">
-    <w:panose1 w:val="020F0502020204030204"/>
-    <w:charset w:val="00"/>
-    <w:family w:val="swiss"/>
+  <w:font w:name="Wingdings">
+    <w:panose1 w:val="05000000000000000000"/>
+    <w:charset w:val="02"/>
+    <w:family w:val="auto"/>
     <w:pitch w:val="variable"/>
-    <w:sig w:usb0="E0002AFF" w:usb1="C000247B" w:usb2="00000009" w:usb3="00000000" w:csb0="000001FF" w:csb1="00000000"/>
+    <w:sig w:usb0="00000000" w:usb1="10000000" w:usb2="00000000" w:usb3="00000000" w:csb0="80000000" w:csb1="00000000"/>
   </w:font>
   <w:font w:name="Times New Roman">
     <w:panose1 w:val="02020603050405020304"/>
@@ -571,6 +1033,20 @@
     <w:family w:val="roman"/>
     <w:pitch w:val="variable"/>
     <w:sig w:usb0="E0002EFF" w:usb1="C000785B" w:usb2="00000009" w:usb3="00000000" w:csb0="000001FF" w:csb1="00000000"/>
+  </w:font>
+  <w:font w:name="Symbol">
+    <w:panose1 w:val="05050102010706020507"/>
+    <w:charset w:val="02"/>
+    <w:family w:val="roman"/>
+    <w:pitch w:val="variable"/>
+    <w:sig w:usb0="00000000" w:usb1="10000000" w:usb2="00000000" w:usb3="00000000" w:csb0="80000000" w:csb1="00000000"/>
+  </w:font>
+  <w:font w:name="Calibri">
+    <w:panose1 w:val="020F0502020204030204"/>
+    <w:charset w:val="00"/>
+    <w:family w:val="swiss"/>
+    <w:pitch w:val="variable"/>
+    <w:sig w:usb0="E0002AFF" w:usb1="C000247B" w:usb2="00000009" w:usb3="00000000" w:csb0="000001FF" w:csb1="00000000"/>
   </w:font>
   <w:font w:name="Tahoma">
     <w:panose1 w:val="020B0604030504040204"/>
@@ -599,8 +1075,8 @@
   </w:compat>
   <w:rsids>
     <w:rsidRoot w:val="004013F0"/>
-    <w:rsid w:val="001F4F3D"/>
     <w:rsid w:val="004013F0"/>
+    <w:rsid w:val="00E765AB"/>
   </w:rsids>
   <m:mathPr>
     <m:mathFont m:val="Cambria Math"/>

</xml_diff>